<commit_message>
creating report card functions
</commit_message>
<xml_diff>
--- a/black-sea-bass/Black sea bass_regression_report_0lag/Black sea bass_regression_report.docx
+++ b/black-sea-bass/Black sea bass_regression_report_0lag/Black sea bass_regression_report.docx
@@ -41,13 +41,13 @@
         <w:pStyle w:val="Date"/>
       </w:pPr>
       <w:r>
-        <w:t xml:space="preserve">26</w:t>
-      </w:r>
-      <w:r>
-        <w:t xml:space="preserve"> </w:t>
-      </w:r>
-      <w:r>
-        <w:t xml:space="preserve">Apr</w:t>
+        <w:t xml:space="preserve">10</w:t>
+      </w:r>
+      <w:r>
+        <w:t xml:space="preserve"> </w:t>
+      </w:r>
+      <w:r>
+        <w:t xml:space="preserve">May</w:t>
       </w:r>
       <w:r>
         <w:t xml:space="preserve"> </w:t>
@@ -191,7 +191,7 @@
               <a:graphicData uri="http://schemas.openxmlformats.org/drawingml/2006/picture">
                 <pic:pic>
                   <pic:nvPicPr>
-                    <pic:cNvPr descr="C:/Users/ABIGAI~1.TYR/AppData/Local/Temp/3/Rtmpus52Wn/BOOK/figures//time-fig-1.png" id="0" name="Picture"/>
+                    <pic:cNvPr descr="C:/Users/ABIGAI~1.TYR/AppData/Local/Temp/1/Rtmp2Fa6Xi/BOOK/figures//time-fig-1.png" id="0" name="Picture"/>
                     <pic:cNvPicPr>
                       <a:picLocks noChangeArrowheads="1" noChangeAspect="1"/>
                     </pic:cNvPicPr>
@@ -1222,7 +1222,7 @@
               <a:graphicData uri="http://schemas.openxmlformats.org/drawingml/2006/picture">
                 <pic:pic>
                   <pic:nvPicPr>
-                    <pic:cNvPr descr="C:/Users/ABIGAI~1.TYR/AppData/Local/Temp/3/Rtmpus52Wn/BOOK/figures//cold-pool-fig-1.png" id="0" name="Picture"/>
+                    <pic:cNvPr descr="C:/Users/ABIGAI~1.TYR/AppData/Local/Temp/1/Rtmp2Fa6Xi/BOOK/figures//cold-pool-fig-1.png" id="0" name="Picture"/>
                     <pic:cNvPicPr>
                       <a:picLocks noChangeArrowheads="1" noChangeAspect="1"/>
                     </pic:cNvPicPr>
@@ -2544,7 +2544,7 @@
               <a:graphicData uri="http://schemas.openxmlformats.org/drawingml/2006/picture">
                 <pic:pic>
                   <pic:nvPicPr>
-                    <pic:cNvPr descr="C:/Users/ABIGAI~1.TYR/AppData/Local/Temp/3/Rtmpus52Wn/BOOK/figures//warm-fig-1.png" id="0" name="Picture"/>
+                    <pic:cNvPr descr="C:/Users/ABIGAI~1.TYR/AppData/Local/Temp/1/Rtmp2Fa6Xi/BOOK/figures//warm-fig-1.png" id="0" name="Picture"/>
                     <pic:cNvPicPr>
                       <a:picLocks noChangeArrowheads="1" noChangeAspect="1"/>
                     </pic:cNvPicPr>
@@ -2945,7 +2945,7 @@
               <a:graphicData uri="http://schemas.openxmlformats.org/drawingml/2006/picture">
                 <pic:pic>
                   <pic:nvPicPr>
-                    <pic:cNvPr descr="C:/Users/ABIGAI~1.TYR/AppData/Local/Temp/3/Rtmpus52Wn/BOOK/figures//heatwave-fig-1.png" id="0" name="Picture"/>
+                    <pic:cNvPr descr="C:/Users/ABIGAI~1.TYR/AppData/Local/Temp/1/Rtmp2Fa6Xi/BOOK/figures//heatwave-fig-1.png" id="0" name="Picture"/>
                     <pic:cNvPicPr>
                       <a:picLocks noChangeArrowheads="1" noChangeAspect="1"/>
                     </pic:cNvPicPr>
@@ -4921,7 +4921,7 @@
               <a:graphicData uri="http://schemas.openxmlformats.org/drawingml/2006/picture">
                 <pic:pic>
                   <pic:nvPicPr>
-                    <pic:cNvPr descr="C:/Users/ABIGAI~1.TYR/AppData/Local/Temp/3/Rtmpus52Wn/BOOK/figures//glorys-fig-1.png" id="0" name="Picture"/>
+                    <pic:cNvPr descr="C:/Users/ABIGAI~1.TYR/AppData/Local/Temp/1/Rtmp2Fa6Xi/BOOK/figures//glorys-fig-1.png" id="0" name="Picture"/>
                     <pic:cNvPicPr>
                       <a:picLocks noChangeArrowheads="1" noChangeAspect="1"/>
                     </pic:cNvPicPr>
@@ -5952,7 +5952,7 @@
               <a:graphicData uri="http://schemas.openxmlformats.org/drawingml/2006/picture">
                 <pic:pic>
                   <pic:nvPicPr>
-                    <pic:cNvPr descr="C:/Users/ABIGAI~1.TYR/AppData/Local/Temp/3/Rtmpus52Wn/BOOK/figures//sst-fig-1.png" id="0" name="Picture"/>
+                    <pic:cNvPr descr="C:/Users/ABIGAI~1.TYR/AppData/Local/Temp/1/Rtmp2Fa6Xi/BOOK/figures//sst-fig-1.png" id="0" name="Picture"/>
                     <pic:cNvPicPr>
                       <a:picLocks noChangeArrowheads="1" noChangeAspect="1"/>
                     </pic:cNvPicPr>
@@ -7298,7 +7298,7 @@
               <a:graphicData uri="http://schemas.openxmlformats.org/drawingml/2006/picture">
                 <pic:pic>
                   <pic:nvPicPr>
-                    <pic:cNvPr descr="C:/Users/ABIGAI~1.TYR/AppData/Local/Temp/3/Rtmpus52Wn/BOOK/figures//sst-anom-fig-1.png" id="0" name="Picture"/>
+                    <pic:cNvPr descr="C:/Users/ABIGAI~1.TYR/AppData/Local/Temp/1/Rtmp2Fa6Xi/BOOK/figures//sst-anom-fig-1.png" id="0" name="Picture"/>
                     <pic:cNvPicPr>
                       <a:picLocks noChangeArrowheads="1" noChangeAspect="1"/>
                     </pic:cNvPicPr>
@@ -10534,7 +10534,7 @@
               <a:graphicData uri="http://schemas.openxmlformats.org/drawingml/2006/picture">
                 <pic:pic>
                   <pic:nvPicPr>
-                    <pic:cNvPr descr="C:/Users/ABIGAI~1.TYR/AppData/Local/Temp/3/Rtmpus52Wn/BOOK/figures//sst-anom-stock-fig-1.png" id="0" name="Picture"/>
+                    <pic:cNvPr descr="C:/Users/ABIGAI~1.TYR/AppData/Local/Temp/1/Rtmp2Fa6Xi/BOOK/figures//sst-anom-stock-fig-1.png" id="0" name="Picture"/>
                     <pic:cNvPicPr>
                       <a:picLocks noChangeArrowheads="1" noChangeAspect="1"/>
                     </pic:cNvPicPr>
@@ -22137,7 +22137,7 @@
               <a:graphicData uri="http://schemas.openxmlformats.org/drawingml/2006/picture">
                 <pic:pic>
                   <pic:nvPicPr>
-                    <pic:cNvPr descr="C:/Users/ABIGAI~1.TYR/AppData/Local/Temp/3/Rtmpus52Wn/BOOK/figures//strat-fig-1.png" id="0" name="Picture"/>
+                    <pic:cNvPr descr="C:/Users/ABIGAI~1.TYR/AppData/Local/Temp/1/Rtmp2Fa6Xi/BOOK/figures//strat-fig-1.png" id="0" name="Picture"/>
                     <pic:cNvPicPr>
                       <a:picLocks noChangeArrowheads="1" noChangeAspect="1"/>
                     </pic:cNvPicPr>
@@ -22538,7 +22538,7 @@
               <a:graphicData uri="http://schemas.openxmlformats.org/drawingml/2006/picture">
                 <pic:pic>
                   <pic:nvPicPr>
-                    <pic:cNvPr descr="C:/Users/ABIGAI~1.TYR/AppData/Local/Temp/3/Rtmpus52Wn/BOOK/figures//winter-wind-fig-1.png" id="0" name="Picture"/>
+                    <pic:cNvPr descr="C:/Users/ABIGAI~1.TYR/AppData/Local/Temp/1/Rtmp2Fa6Xi/BOOK/figures//winter-wind-fig-1.png" id="0" name="Picture"/>
                     <pic:cNvPicPr>
                       <a:picLocks noChangeArrowheads="1" noChangeAspect="1"/>
                     </pic:cNvPicPr>
@@ -23884,7 +23884,7 @@
               <a:graphicData uri="http://schemas.openxmlformats.org/drawingml/2006/picture">
                 <pic:pic>
                   <pic:nvPicPr>
-                    <pic:cNvPr descr="C:/Users/ABIGAI~1.TYR/AppData/Local/Temp/3/Rtmpus52Wn/BOOK/figures//spring-wind-fig-1.png" id="0" name="Picture"/>
+                    <pic:cNvPr descr="C:/Users/ABIGAI~1.TYR/AppData/Local/Temp/1/Rtmp2Fa6Xi/BOOK/figures//spring-wind-fig-1.png" id="0" name="Picture"/>
                     <pic:cNvPicPr>
                       <a:picLocks noChangeArrowheads="1" noChangeAspect="1"/>
                     </pic:cNvPicPr>
@@ -23990,7 +23990,7 @@
               <a:graphicData uri="http://schemas.openxmlformats.org/drawingml/2006/picture">
                 <pic:pic>
                   <pic:nvPicPr>
-                    <pic:cNvPr descr="C:/Users/ABIGAI~1.TYR/AppData/Local/Temp/3/Rtmpus52Wn/BOOK/figures//summer-wind-fig-1.png" id="0" name="Picture"/>
+                    <pic:cNvPr descr="C:/Users/ABIGAI~1.TYR/AppData/Local/Temp/1/Rtmp2Fa6Xi/BOOK/figures//summer-wind-fig-1.png" id="0" name="Picture"/>
                     <pic:cNvPicPr>
                       <a:picLocks noChangeArrowheads="1" noChangeAspect="1"/>
                     </pic:cNvPicPr>
@@ -25039,7 +25039,7 @@
               <a:graphicData uri="http://schemas.openxmlformats.org/drawingml/2006/picture">
                 <pic:pic>
                   <pic:nvPicPr>
-                    <pic:cNvPr descr="C:/Users/ABIGAI~1.TYR/AppData/Local/Temp/3/Rtmpus52Wn/BOOK/figures//fall-wind-fig-1.png" id="0" name="Picture"/>
+                    <pic:cNvPr descr="C:/Users/ABIGAI~1.TYR/AppData/Local/Temp/1/Rtmp2Fa6Xi/BOOK/figures//fall-wind-fig-1.png" id="0" name="Picture"/>
                     <pic:cNvPicPr>
                       <a:picLocks noChangeArrowheads="1" noChangeAspect="1"/>
                     </pic:cNvPicPr>
@@ -25145,7 +25145,7 @@
               <a:graphicData uri="http://schemas.openxmlformats.org/drawingml/2006/picture">
                 <pic:pic>
                   <pic:nvPicPr>
-                    <pic:cNvPr descr="C:/Users/ABIGAI~1.TYR/AppData/Local/Temp/3/Rtmpus52Wn/BOOK/figures//gsi-fig-1.png" id="0" name="Picture"/>
+                    <pic:cNvPr descr="C:/Users/ABIGAI~1.TYR/AppData/Local/Temp/1/Rtmp2Fa6Xi/BOOK/figures//gsi-fig-1.png" id="0" name="Picture"/>
                     <pic:cNvPicPr>
                       <a:picLocks noChangeArrowheads="1" noChangeAspect="1"/>
                     </pic:cNvPicPr>
@@ -25546,7 +25546,7 @@
               <a:graphicData uri="http://schemas.openxmlformats.org/drawingml/2006/picture">
                 <pic:pic>
                   <pic:nvPicPr>
-                    <pic:cNvPr descr="C:/Users/ABIGAI~1.TYR/AppData/Local/Temp/3/Rtmpus52Wn/BOOK/figures//nao-fig-1.png" id="0" name="Picture"/>
+                    <pic:cNvPr descr="C:/Users/ABIGAI~1.TYR/AppData/Local/Temp/1/Rtmp2Fa6Xi/BOOK/figures//nao-fig-1.png" id="0" name="Picture"/>
                     <pic:cNvPicPr>
                       <a:picLocks noChangeArrowheads="1" noChangeAspect="1"/>
                     </pic:cNvPicPr>
@@ -25660,7 +25660,7 @@
               <a:graphicData uri="http://schemas.openxmlformats.org/drawingml/2006/picture">
                 <pic:pic>
                   <pic:nvPicPr>
-                    <pic:cNvPr descr="C:/Users/ABIGAI~1.TYR/AppData/Local/Temp/3/Rtmpus52Wn/BOOK/figures//northern-bound-fig-1.png" id="0" name="Picture"/>
+                    <pic:cNvPr descr="C:/Users/ABIGAI~1.TYR/AppData/Local/Temp/1/Rtmp2Fa6Xi/BOOK/figures//northern-bound-fig-1.png" id="0" name="Picture"/>
                     <pic:cNvPicPr>
                       <a:picLocks noChangeArrowheads="1" noChangeAspect="1"/>
                     </pic:cNvPicPr>
@@ -26990,7 +26990,7 @@
               <a:graphicData uri="http://schemas.openxmlformats.org/drawingml/2006/picture">
                 <pic:pic>
                   <pic:nvPicPr>
-                    <pic:cNvPr descr="C:/Users/ABIGAI~1.TYR/AppData/Local/Temp/3/Rtmpus52Wn/BOOK/figures//southern-bound-fig-1.png" id="0" name="Picture"/>
+                    <pic:cNvPr descr="C:/Users/ABIGAI~1.TYR/AppData/Local/Temp/1/Rtmp2Fa6Xi/BOOK/figures//southern-bound-fig-1.png" id="0" name="Picture"/>
                     <pic:cNvPicPr>
                       <a:picLocks noChangeArrowheads="1" noChangeAspect="1"/>
                     </pic:cNvPicPr>
@@ -27713,7 +27713,7 @@
               <a:graphicData uri="http://schemas.openxmlformats.org/drawingml/2006/picture">
                 <pic:pic>
                   <pic:nvPicPr>
-                    <pic:cNvPr descr="C:/Users/ABIGAI~1.TYR/AppData/Local/Temp/3/Rtmpus52Wn/BOOK/figures//chl-fig-1.png" id="0" name="Picture"/>
+                    <pic:cNvPr descr="C:/Users/ABIGAI~1.TYR/AppData/Local/Temp/1/Rtmp2Fa6Xi/BOOK/figures//chl-fig-1.png" id="0" name="Picture"/>
                     <pic:cNvPicPr>
                       <a:picLocks noChangeArrowheads="1" noChangeAspect="1"/>
                     </pic:cNvPicPr>
@@ -28453,7 +28453,7 @@
               <a:graphicData uri="http://schemas.openxmlformats.org/drawingml/2006/picture">
                 <pic:pic>
                   <pic:nvPicPr>
-                    <pic:cNvPr descr="C:/Users/ABIGAI~1.TYR/AppData/Local/Temp/3/Rtmpus52Wn/BOOK/figures//chl-stock-fig-1.png" id="0" name="Picture"/>
+                    <pic:cNvPr descr="C:/Users/ABIGAI~1.TYR/AppData/Local/Temp/1/Rtmp2Fa6Xi/BOOK/figures//chl-stock-fig-1.png" id="0" name="Picture"/>
                     <pic:cNvPicPr>
                       <a:picLocks noChangeArrowheads="1" noChangeAspect="1"/>
                     </pic:cNvPicPr>
@@ -28559,7 +28559,7 @@
               <a:graphicData uri="http://schemas.openxmlformats.org/drawingml/2006/picture">
                 <pic:pic>
                   <pic:nvPicPr>
-                    <pic:cNvPr descr="C:/Users/ABIGAI~1.TYR/AppData/Local/Temp/3/Rtmpus52Wn/BOOK/figures//pp-stock-fig-1.png" id="0" name="Picture"/>
+                    <pic:cNvPr descr="C:/Users/ABIGAI~1.TYR/AppData/Local/Temp/1/Rtmp2Fa6Xi/BOOK/figures//pp-stock-fig-1.png" id="0" name="Picture"/>
                     <pic:cNvPicPr>
                       <a:picLocks noChangeArrowheads="1" noChangeAspect="1"/>
                     </pic:cNvPicPr>
@@ -31339,7 +31339,7 @@
               <a:graphicData uri="http://schemas.openxmlformats.org/drawingml/2006/picture">
                 <pic:pic>
                   <pic:nvPicPr>
-                    <pic:cNvPr descr="C:/Users/ABIGAI~1.TYR/AppData/Local/Temp/3/Rtmpus52Wn/BOOK/figures//zoo-oi-spring-fig-1.png" id="0" name="Picture"/>
+                    <pic:cNvPr descr="C:/Users/ABIGAI~1.TYR/AppData/Local/Temp/1/Rtmp2Fa6Xi/BOOK/figures//zoo-oi-spring-fig-1.png" id="0" name="Picture"/>
                     <pic:cNvPicPr>
                       <a:picLocks noChangeArrowheads="1" noChangeAspect="1"/>
                     </pic:cNvPicPr>
@@ -32055,7 +32055,7 @@
               <a:graphicData uri="http://schemas.openxmlformats.org/drawingml/2006/picture">
                 <pic:pic>
                   <pic:nvPicPr>
-                    <pic:cNvPr descr="C:/Users/ABIGAI~1.TYR/AppData/Local/Temp/3/Rtmpus52Wn/BOOK/figures//zoo-oi-fall-fig-1.png" id="0" name="Picture"/>
+                    <pic:cNvPr descr="C:/Users/ABIGAI~1.TYR/AppData/Local/Temp/1/Rtmp2Fa6Xi/BOOK/figures//zoo-oi-fall-fig-1.png" id="0" name="Picture"/>
                     <pic:cNvPicPr>
                       <a:picLocks noChangeArrowheads="1" noChangeAspect="1"/>
                     </pic:cNvPicPr>
@@ -33716,7 +33716,7 @@
               <a:graphicData uri="http://schemas.openxmlformats.org/drawingml/2006/picture">
                 <pic:pic>
                   <pic:nvPicPr>
-                    <pic:cNvPr descr="C:/Users/ABIGAI~1.TYR/AppData/Local/Temp/3/Rtmpus52Wn/BOOK/figures//zoo-strat-abun-fig-1.png" id="0" name="Picture"/>
+                    <pic:cNvPr descr="C:/Users/ABIGAI~1.TYR/AppData/Local/Temp/1/Rtmp2Fa6Xi/BOOK/figures//zoo-strat-abun-fig-1.png" id="0" name="Picture"/>
                     <pic:cNvPicPr>
                       <a:picLocks noChangeArrowheads="1" noChangeAspect="1"/>
                     </pic:cNvPicPr>
@@ -34432,7 +34432,7 @@
               <a:graphicData uri="http://schemas.openxmlformats.org/drawingml/2006/picture">
                 <pic:pic>
                   <pic:nvPicPr>
-                    <pic:cNvPr descr="C:/Users/ABIGAI~1.TYR/AppData/Local/Temp/3/Rtmpus52Wn/BOOK/figures//calanus-fig-1.png" id="0" name="Picture"/>
+                    <pic:cNvPr descr="C:/Users/ABIGAI~1.TYR/AppData/Local/Temp/1/Rtmp2Fa6Xi/BOOK/figures//calanus-fig-1.png" id="0" name="Picture"/>
                     <pic:cNvPicPr>
                       <a:picLocks noChangeArrowheads="1" noChangeAspect="1"/>
                     </pic:cNvPicPr>
@@ -35136,7 +35136,7 @@
               <a:graphicData uri="http://schemas.openxmlformats.org/drawingml/2006/picture">
                 <pic:pic>
                   <pic:nvPicPr>
-                    <pic:cNvPr descr="C:/Users/ABIGAI~1.TYR/AppData/Local/Temp/3/Rtmpus52Wn/BOOK/figures//zoo-abund-fig-1.png" id="0" name="Picture"/>
+                    <pic:cNvPr descr="C:/Users/ABIGAI~1.TYR/AppData/Local/Temp/1/Rtmp2Fa6Xi/BOOK/figures//zoo-abund-fig-1.png" id="0" name="Picture"/>
                     <pic:cNvPicPr>
                       <a:picLocks noChangeArrowheads="1" noChangeAspect="1"/>
                     </pic:cNvPicPr>
@@ -35242,7 +35242,7 @@
               <a:graphicData uri="http://schemas.openxmlformats.org/drawingml/2006/picture">
                 <pic:pic>
                   <pic:nvPicPr>
-                    <pic:cNvPr descr="C:/Users/ABIGAI~1.TYR/AppData/Local/Temp/3/Rtmpus52Wn/BOOK/figures//zoo-diversity-fig-1.png" id="0" name="Picture"/>
+                    <pic:cNvPr descr="C:/Users/ABIGAI~1.TYR/AppData/Local/Temp/1/Rtmp2Fa6Xi/BOOK/figures//zoo-diversity-fig-1.png" id="0" name="Picture"/>
                     <pic:cNvPicPr>
                       <a:picLocks noChangeArrowheads="1" noChangeAspect="1"/>
                     </pic:cNvPicPr>
@@ -35958,7 +35958,7 @@
               <a:graphicData uri="http://schemas.openxmlformats.org/drawingml/2006/picture">
                 <pic:pic>
                   <pic:nvPicPr>
-                    <pic:cNvPr descr="C:/Users/ABIGAI~1.TYR/AppData/Local/Temp/3/Rtmpus52Wn/BOOK/figures//zoo-sli-anom-fig-1.png" id="0" name="Picture"/>
+                    <pic:cNvPr descr="C:/Users/ABIGAI~1.TYR/AppData/Local/Temp/1/Rtmp2Fa6Xi/BOOK/figures//zoo-sli-anom-fig-1.png" id="0" name="Picture"/>
                     <pic:cNvPicPr>
                       <a:picLocks noChangeArrowheads="1" noChangeAspect="1"/>
                     </pic:cNvPicPr>
@@ -36359,7 +36359,7 @@
               <a:graphicData uri="http://schemas.openxmlformats.org/drawingml/2006/picture">
                 <pic:pic>
                   <pic:nvPicPr>
-                    <pic:cNvPr descr="C:/Users/ABIGAI~1.TYR/AppData/Local/Temp/3/Rtmpus52Wn/BOOK/figures//ich-fig-1.png" id="0" name="Picture"/>
+                    <pic:cNvPr descr="C:/Users/ABIGAI~1.TYR/AppData/Local/Temp/1/Rtmp2Fa6Xi/BOOK/figures//ich-fig-1.png" id="0" name="Picture"/>
                     <pic:cNvPicPr>
                       <a:picLocks noChangeArrowheads="1" noChangeAspect="1"/>
                     </pic:cNvPicPr>
@@ -36465,7 +36465,7 @@
               <a:graphicData uri="http://schemas.openxmlformats.org/drawingml/2006/picture">
                 <pic:pic>
                   <pic:nvPicPr>
-                    <pic:cNvPr descr="C:/Users/ABIGAI~1.TYR/AppData/Local/Temp/3/Rtmpus52Wn/BOOK/figures//forage-fig-1.png" id="0" name="Picture"/>
+                    <pic:cNvPr descr="C:/Users/ABIGAI~1.TYR/AppData/Local/Temp/1/Rtmp2Fa6Xi/BOOK/figures//forage-fig-1.png" id="0" name="Picture"/>
                     <pic:cNvPicPr>
                       <a:picLocks noChangeArrowheads="1" noChangeAspect="1"/>
                     </pic:cNvPicPr>
@@ -36571,7 +36571,7 @@
               <a:graphicData uri="http://schemas.openxmlformats.org/drawingml/2006/picture">
                 <pic:pic>
                   <pic:nvPicPr>
-                    <pic:cNvPr descr="C:/Users/ABIGAI~1.TYR/AppData/Local/Temp/3/Rtmpus52Wn/BOOK/figures//species-dist-fig-1.png" id="0" name="Picture"/>
+                    <pic:cNvPr descr="C:/Users/ABIGAI~1.TYR/AppData/Local/Temp/1/Rtmp2Fa6Xi/BOOK/figures//species-dist-fig-1.png" id="0" name="Picture"/>
                     <pic:cNvPicPr>
                       <a:picLocks noChangeArrowheads="1" noChangeAspect="1"/>
                     </pic:cNvPicPr>
@@ -41086,7 +41086,7 @@
               <a:graphicData uri="http://schemas.openxmlformats.org/drawingml/2006/picture">
                 <pic:pic>
                   <pic:nvPicPr>
-                    <pic:cNvPr descr="C:/Users/ABIGAI~1.TYR/AppData/Local/Temp/3/Rtmpus52Wn/BOOK/figures//recruit-fig-1.png" id="0" name="Picture"/>
+                    <pic:cNvPr descr="C:/Users/ABIGAI~1.TYR/AppData/Local/Temp/1/Rtmp2Fa6Xi/BOOK/figures//recruit-fig-1.png" id="0" name="Picture"/>
                     <pic:cNvPicPr>
                       <a:picLocks noChangeArrowheads="1" noChangeAspect="1"/>
                     </pic:cNvPicPr>
@@ -41306,7 +41306,7 @@
               <a:graphicData uri="http://schemas.openxmlformats.org/drawingml/2006/picture">
                 <pic:pic>
                   <pic:nvPicPr>
-                    <pic:cNvPr descr="C:/Users/ABIGAI~1.TYR/AppData/Local/Temp/3/Rtmpus52Wn/BOOK/figures//abundance-fig-1.png" id="0" name="Picture"/>
+                    <pic:cNvPr descr="C:/Users/ABIGAI~1.TYR/AppData/Local/Temp/1/Rtmp2Fa6Xi/BOOK/figures//abundance-fig-1.png" id="0" name="Picture"/>
                     <pic:cNvPicPr>
                       <a:picLocks noChangeArrowheads="1" noChangeAspect="1"/>
                     </pic:cNvPicPr>
@@ -42079,7 +42079,7 @@
               <a:graphicData uri="http://schemas.openxmlformats.org/drawingml/2006/picture">
                 <pic:pic>
                   <pic:nvPicPr>
-                    <pic:cNvPr descr="C:/Users/ABIGAI~1.TYR/AppData/Local/Temp/3/Rtmpus52Wn/BOOK/figures//condition-fig-1.png" id="0" name="Picture"/>
+                    <pic:cNvPr descr="C:/Users/ABIGAI~1.TYR/AppData/Local/Temp/1/Rtmp2Fa6Xi/BOOK/figures//condition-fig-1.png" id="0" name="Picture"/>
                     <pic:cNvPicPr>
                       <a:picLocks noChangeArrowheads="1" noChangeAspect="1"/>
                     </pic:cNvPicPr>
@@ -42474,7 +42474,7 @@
               <a:graphicData uri="http://schemas.openxmlformats.org/drawingml/2006/picture">
                 <pic:pic>
                   <pic:nvPicPr>
-                    <pic:cNvPr descr="C:/Users/ABIGAI~1.TYR/AppData/Local/Temp/3/Rtmpus52Wn/BOOK/figures//stomach-fig-1.png" id="0" name="Picture"/>
+                    <pic:cNvPr descr="C:/Users/ABIGAI~1.TYR/AppData/Local/Temp/1/Rtmp2Fa6Xi/BOOK/figures//stomach-fig-1.png" id="0" name="Picture"/>
                     <pic:cNvPicPr>
                       <a:picLocks noChangeArrowheads="1" noChangeAspect="1"/>
                     </pic:cNvPicPr>
@@ -42637,7 +42637,7 @@
               <a:graphicData uri="http://schemas.openxmlformats.org/drawingml/2006/picture">
                 <pic:pic>
                   <pic:nvPicPr>
-                    <pic:cNvPr descr="C:/Users/ABIGAI~1.TYR/AppData/Local/Temp/3/Rtmpus52Wn/BOOK/figures//rec-cpue-fig-1.png" id="0" name="Picture"/>
+                    <pic:cNvPr descr="C:/Users/ABIGAI~1.TYR/AppData/Local/Temp/1/Rtmp2Fa6Xi/BOOK/figures//rec-cpue-fig-1.png" id="0" name="Picture"/>
                     <pic:cNvPicPr>
                       <a:picLocks noChangeArrowheads="1" noChangeAspect="1"/>
                     </pic:cNvPicPr>
@@ -45164,7 +45164,7 @@
               <a:graphicData uri="http://schemas.openxmlformats.org/drawingml/2006/picture">
                 <pic:pic>
                   <pic:nvPicPr>
-                    <pic:cNvPr descr="C:/Users/ABIGAI~1.TYR/AppData/Local/Temp/3/Rtmpus52Wn/BOOK/figures//abundance-model-fig-1.png" id="0" name="Picture"/>
+                    <pic:cNvPr descr="C:/Users/ABIGAI~1.TYR/AppData/Local/Temp/1/Rtmp2Fa6Xi/BOOK/figures//abundance-model-fig-1.png" id="0" name="Picture"/>
                     <pic:cNvPicPr>
                       <a:picLocks noChangeArrowheads="1" noChangeAspect="1"/>
                     </pic:cNvPicPr>
@@ -47578,7 +47578,7 @@
               <a:graphicData uri="http://schemas.openxmlformats.org/drawingml/2006/picture">
                 <pic:pic>
                   <pic:nvPicPr>
-                    <pic:cNvPr descr="C:/Users/ABIGAI~1.TYR/AppData/Local/Temp/3/Rtmpus52Wn/BOOK/figures//recruitment-model-fig-1.png" id="0" name="Picture"/>
+                    <pic:cNvPr descr="C:/Users/ABIGAI~1.TYR/AppData/Local/Temp/1/Rtmp2Fa6Xi/BOOK/figures//recruitment-model-fig-1.png" id="0" name="Picture"/>
                     <pic:cNvPicPr>
                       <a:picLocks noChangeArrowheads="1" noChangeAspect="1"/>
                     </pic:cNvPicPr>

</xml_diff>